<commit_message>
Poprawiono scenariusz przypadkow uzycia
</commit_message>
<xml_diff>
--- a/UML/Pliki edytowalne/use-case-scenarious.docx
+++ b/UML/Pliki edytowalne/use-case-scenarious.docx
@@ -144,8 +144,13 @@
               </w:numPr>
             </w:pPr>
             <w:r>
-              <w:t>Aplikacja car-clean</w:t>
-            </w:r>
+              <w:t>Aplikacja car-</w:t>
+            </w:r>
+            <w:proofErr w:type="spellStart"/>
+            <w:r>
+              <w:t>clean</w:t>
+            </w:r>
+            <w:proofErr w:type="spellEnd"/>
           </w:p>
         </w:tc>
       </w:tr>
@@ -662,9 +667,11 @@
                 <w:numId w:val="12"/>
               </w:numPr>
             </w:pPr>
+            <w:proofErr w:type="spellStart"/>
             <w:r>
               <w:t>React</w:t>
             </w:r>
+            <w:proofErr w:type="spellEnd"/>
           </w:p>
           <w:p>
             <w:pPr>
@@ -675,8 +682,13 @@
               </w:numPr>
             </w:pPr>
             <w:r>
-              <w:t>Spring boot</w:t>
-            </w:r>
+              <w:t xml:space="preserve">Spring </w:t>
+            </w:r>
+            <w:proofErr w:type="spellStart"/>
+            <w:r>
+              <w:t>boot</w:t>
+            </w:r>
+            <w:proofErr w:type="spellEnd"/>
           </w:p>
         </w:tc>
       </w:tr>
@@ -861,8 +873,13 @@
               </w:numPr>
             </w:pPr>
             <w:r>
-              <w:t>Aplikacja car-clean</w:t>
-            </w:r>
+              <w:t>Aplikacja car-</w:t>
+            </w:r>
+            <w:proofErr w:type="spellStart"/>
+            <w:r>
+              <w:t>clean</w:t>
+            </w:r>
+            <w:proofErr w:type="spellEnd"/>
           </w:p>
         </w:tc>
       </w:tr>
@@ -1176,6 +1193,18 @@
               </w:numPr>
             </w:pPr>
             <w:r>
+              <w:t>Pojazd nie posiada uslugi ze statusem innym niż Zakończono lub Anulowano *</w:t>
+            </w:r>
+          </w:p>
+          <w:p>
+            <w:pPr>
+              <w:pStyle w:val="Akapitzlist"/>
+              <w:numPr>
+                <w:ilvl w:val="0"/>
+                <w:numId w:val="11"/>
+              </w:numPr>
+            </w:pPr>
+            <w:r>
               <w:t>System usuwa pojazd z DB</w:t>
             </w:r>
           </w:p>
@@ -1204,7 +1233,38 @@
           </w:tcPr>
           <w:p>
             <w:r>
-              <w:t>BRAK</w:t>
+              <w:t xml:space="preserve">* </w:t>
+            </w:r>
+            <w:r>
+              <w:t>4</w:t>
+            </w:r>
+            <w:r>
+              <w:t xml:space="preserve">.  </w:t>
+            </w:r>
+            <w:r>
+              <w:t xml:space="preserve">Pojazd posiada </w:t>
+            </w:r>
+            <w:r>
+              <w:t>usługi</w:t>
+            </w:r>
+            <w:r>
+              <w:t xml:space="preserve"> ze statusem innym niż Zakończono lub Anulowano</w:t>
+            </w:r>
+          </w:p>
+          <w:p>
+            <w:r>
+              <w:t xml:space="preserve">        </w:t>
+            </w:r>
+            <w:r>
+              <w:t xml:space="preserve">a) </w:t>
+            </w:r>
+            <w:r>
+              <w:t>Wyświetlenie błędu</w:t>
+            </w:r>
+          </w:p>
+          <w:p>
+            <w:r>
+              <w:t xml:space="preserve">        b) STOP</w:t>
             </w:r>
           </w:p>
         </w:tc>
@@ -1278,9 +1338,11 @@
                 <w:numId w:val="12"/>
               </w:numPr>
             </w:pPr>
+            <w:proofErr w:type="spellStart"/>
             <w:r>
               <w:t>React</w:t>
             </w:r>
+            <w:proofErr w:type="spellEnd"/>
           </w:p>
           <w:p>
             <w:pPr>
@@ -1291,8 +1353,13 @@
               </w:numPr>
             </w:pPr>
             <w:r>
-              <w:t>Spring boot</w:t>
-            </w:r>
+              <w:t xml:space="preserve">Spring </w:t>
+            </w:r>
+            <w:proofErr w:type="spellStart"/>
+            <w:r>
+              <w:t>boot</w:t>
+            </w:r>
+            <w:proofErr w:type="spellEnd"/>
           </w:p>
         </w:tc>
       </w:tr>
@@ -1361,9 +1428,6 @@
         </w:tc>
       </w:tr>
     </w:tbl>
-    <w:p/>
-    <w:p/>
-    <w:p/>
     <w:p/>
     <w:p/>
     <w:p/>
@@ -1450,7 +1514,12 @@
               </w:numPr>
             </w:pPr>
             <w:r>
-              <w:t xml:space="preserve">Rejestracja na usługę kosmetyczną </w:t>
+              <w:t xml:space="preserve">Rejestracja </w:t>
+            </w:r>
+            <w:bookmarkStart w:id="0" w:name="_GoBack"/>
+            <w:bookmarkEnd w:id="0"/>
+            <w:r>
+              <w:t xml:space="preserve">na usługę kosmetyczną </w:t>
             </w:r>
           </w:p>
         </w:tc>
@@ -1485,8 +1554,13 @@
               </w:numPr>
             </w:pPr>
             <w:r>
-              <w:t>Aplikacja car-clean</w:t>
-            </w:r>
+              <w:t>Aplikacja car-</w:t>
+            </w:r>
+            <w:proofErr w:type="spellStart"/>
+            <w:r>
+              <w:t>clean</w:t>
+            </w:r>
+            <w:proofErr w:type="spellEnd"/>
           </w:p>
         </w:tc>
       </w:tr>
@@ -2109,9 +2183,11 @@
                 <w:numId w:val="12"/>
               </w:numPr>
             </w:pPr>
+            <w:proofErr w:type="spellStart"/>
             <w:r>
               <w:t>React</w:t>
             </w:r>
+            <w:proofErr w:type="spellEnd"/>
           </w:p>
           <w:p>
             <w:pPr>
@@ -2122,8 +2198,13 @@
               </w:numPr>
             </w:pPr>
             <w:r>
-              <w:t>Spring boot</w:t>
-            </w:r>
+              <w:t xml:space="preserve">Spring </w:t>
+            </w:r>
+            <w:proofErr w:type="spellStart"/>
+            <w:r>
+              <w:t>boot</w:t>
+            </w:r>
+            <w:proofErr w:type="spellEnd"/>
           </w:p>
         </w:tc>
       </w:tr>
@@ -2157,8 +2238,25 @@
             <w:tcW w:w="4531" w:type="dxa"/>
           </w:tcPr>
           <w:p>
-            <w:r>
+            <w:pPr>
+              <w:rPr>
+                <w:sz w:val="20"/>
+                <w:szCs w:val="20"/>
+              </w:rPr>
+            </w:pPr>
+            <w:r>
+              <w:rPr>
+                <w:sz w:val="20"/>
+                <w:szCs w:val="20"/>
+              </w:rPr>
               <w:t>Sporadycznie, raz na kwartał</w:t>
+            </w:r>
+            <w:r>
+              <w:rPr>
+                <w:sz w:val="20"/>
+                <w:szCs w:val="20"/>
+              </w:rPr>
+              <w:t>, na konkretnego użytkownika</w:t>
             </w:r>
           </w:p>
         </w:tc>
@@ -2297,8 +2395,13 @@
               </w:numPr>
             </w:pPr>
             <w:r>
-              <w:t>Aplikacja car-clean</w:t>
-            </w:r>
+              <w:t>Aplikacja car-</w:t>
+            </w:r>
+            <w:proofErr w:type="spellStart"/>
+            <w:r>
+              <w:t>clean</w:t>
+            </w:r>
+            <w:proofErr w:type="spellEnd"/>
           </w:p>
         </w:tc>
       </w:tr>
@@ -2809,9 +2912,11 @@
                 <w:numId w:val="12"/>
               </w:numPr>
             </w:pPr>
+            <w:proofErr w:type="spellStart"/>
             <w:r>
               <w:t>React</w:t>
             </w:r>
+            <w:proofErr w:type="spellEnd"/>
           </w:p>
           <w:p>
             <w:pPr>
@@ -2822,8 +2927,13 @@
               </w:numPr>
             </w:pPr>
             <w:r>
-              <w:t>Spring boot</w:t>
-            </w:r>
+              <w:t xml:space="preserve">Spring </w:t>
+            </w:r>
+            <w:proofErr w:type="spellStart"/>
+            <w:r>
+              <w:t>boot</w:t>
+            </w:r>
+            <w:proofErr w:type="spellEnd"/>
           </w:p>
         </w:tc>
       </w:tr>
@@ -3014,8 +3124,13 @@
               </w:numPr>
             </w:pPr>
             <w:r>
-              <w:t>Aplikacja car-clean</w:t>
-            </w:r>
+              <w:t>Aplikacja car-</w:t>
+            </w:r>
+            <w:proofErr w:type="spellStart"/>
+            <w:r>
+              <w:t>clean</w:t>
+            </w:r>
+            <w:proofErr w:type="spellEnd"/>
           </w:p>
         </w:tc>
       </w:tr>
@@ -3379,43 +3494,10 @@
               </w:numPr>
             </w:pPr>
             <w:r>
-              <w:t>Pracownik wybiera status z dostępnych</w:t>
-            </w:r>
-          </w:p>
-          <w:p>
-            <w:pPr>
-              <w:pStyle w:val="Akapitzlist"/>
-              <w:numPr>
-                <w:ilvl w:val="0"/>
-                <w:numId w:val="21"/>
-              </w:numPr>
-            </w:pPr>
-            <w:r>
-              <w:t>Anulowano</w:t>
-            </w:r>
-          </w:p>
-          <w:p>
-            <w:pPr>
-              <w:pStyle w:val="Akapitzlist"/>
-              <w:numPr>
-                <w:ilvl w:val="0"/>
-                <w:numId w:val="21"/>
-              </w:numPr>
-            </w:pPr>
-            <w:r>
-              <w:t>Zakończono</w:t>
-            </w:r>
-          </w:p>
-          <w:p>
-            <w:pPr>
-              <w:pStyle w:val="Akapitzlist"/>
-              <w:numPr>
-                <w:ilvl w:val="0"/>
-                <w:numId w:val="21"/>
-              </w:numPr>
-            </w:pPr>
-            <w:r>
-              <w:t>Czas do końca 15 min</w:t>
+              <w:t>Pracownik wybiera status</w:t>
+            </w:r>
+            <w:r>
+              <w:t>.</w:t>
             </w:r>
           </w:p>
           <w:p>
@@ -3430,13 +3512,16 @@
               <w:t xml:space="preserve">System </w:t>
             </w:r>
             <w:r>
-              <w:t>waliduje dostarczone informacje i je akceptuje.</w:t>
+              <w:t xml:space="preserve">waliduje dostarczone informacje i je </w:t>
+            </w:r>
+            <w:proofErr w:type="gramStart"/>
+            <w:r>
+              <w:t>akceptuje.</w:t>
             </w:r>
             <w:r>
               <w:t>*</w:t>
             </w:r>
-            <w:bookmarkStart w:id="0" w:name="_GoBack"/>
-            <w:bookmarkEnd w:id="0"/>
+            <w:proofErr w:type="gramEnd"/>
           </w:p>
           <w:p>
             <w:pPr>
@@ -3583,9 +3668,11 @@
                 <w:numId w:val="12"/>
               </w:numPr>
             </w:pPr>
+            <w:proofErr w:type="spellStart"/>
             <w:r>
               <w:t>React</w:t>
             </w:r>
+            <w:proofErr w:type="spellEnd"/>
           </w:p>
           <w:p>
             <w:pPr>
@@ -3596,8 +3683,13 @@
               </w:numPr>
             </w:pPr>
             <w:r>
-              <w:t>Spring boot</w:t>
-            </w:r>
+              <w:t xml:space="preserve">Spring </w:t>
+            </w:r>
+            <w:proofErr w:type="spellStart"/>
+            <w:r>
+              <w:t>boot</w:t>
+            </w:r>
+            <w:proofErr w:type="spellEnd"/>
           </w:p>
         </w:tc>
       </w:tr>
@@ -3666,6 +3758,8 @@
         </w:tc>
       </w:tr>
     </w:tbl>
+    <w:p/>
+    <w:p/>
     <w:p/>
     <w:p/>
     <w:tbl>
@@ -3828,8 +3922,17 @@
                 <w:sz w:val="20"/>
                 <w:szCs w:val="20"/>
               </w:rPr>
-              <w:t>Aplikacja car-clean</w:t>
-            </w:r>
+              <w:t>Aplikacja car-</w:t>
+            </w:r>
+            <w:proofErr w:type="spellStart"/>
+            <w:r>
+              <w:rPr>
+                <w:sz w:val="20"/>
+                <w:szCs w:val="20"/>
+              </w:rPr>
+              <w:t>clean</w:t>
+            </w:r>
+            <w:proofErr w:type="spellEnd"/>
           </w:p>
         </w:tc>
       </w:tr>
@@ -4258,7 +4361,23 @@
                 <w:sz w:val="20"/>
                 <w:szCs w:val="20"/>
               </w:rPr>
-              <w:t>wchodzi w koszyk zakupowy (stronę html)</w:t>
+              <w:t xml:space="preserve">wchodzi w koszyk zakupowy (stronę </w:t>
+            </w:r>
+            <w:proofErr w:type="spellStart"/>
+            <w:r>
+              <w:rPr>
+                <w:sz w:val="20"/>
+                <w:szCs w:val="20"/>
+              </w:rPr>
+              <w:t>html</w:t>
+            </w:r>
+            <w:proofErr w:type="spellEnd"/>
+            <w:r>
+              <w:rPr>
+                <w:sz w:val="20"/>
+                <w:szCs w:val="20"/>
+              </w:rPr>
+              <w:t>)</w:t>
             </w:r>
           </w:p>
           <w:p>
@@ -4730,6 +4849,7 @@
                 <w:szCs w:val="20"/>
               </w:rPr>
             </w:pPr>
+            <w:proofErr w:type="spellStart"/>
             <w:r>
               <w:rPr>
                 <w:sz w:val="20"/>
@@ -4737,6 +4857,7 @@
               </w:rPr>
               <w:t>React</w:t>
             </w:r>
+            <w:proofErr w:type="spellEnd"/>
           </w:p>
           <w:p>
             <w:pPr>
@@ -4755,8 +4876,17 @@
                 <w:sz w:val="20"/>
                 <w:szCs w:val="20"/>
               </w:rPr>
-              <w:t>Spring boot</w:t>
-            </w:r>
+              <w:t xml:space="preserve">Spring </w:t>
+            </w:r>
+            <w:proofErr w:type="spellStart"/>
+            <w:r>
+              <w:rPr>
+                <w:sz w:val="20"/>
+                <w:szCs w:val="20"/>
+              </w:rPr>
+              <w:t>boot</w:t>
+            </w:r>
+            <w:proofErr w:type="spellEnd"/>
           </w:p>
         </w:tc>
       </w:tr>

</xml_diff>